<commit_message>
fix lag di depan + more test cases
</commit_message>
<xml_diff>
--- a/docs/Laporan Tucil 1.docx
+++ b/docs/Laporan Tucil 1.docx
@@ -773,10 +773,8 @@
               <w:tab w:val="right" w:leader="dot" w:pos="9016"/>
             </w:tabs>
             <w:rPr>
-              <w:rFonts w:ascii="Times New Roman" w:hAnsi="Times New Roman"/>
+              <w:rFonts w:cstheme="minorBidi"/>
               <w:noProof/>
-              <w:sz w:val="24"/>
-              <w:szCs w:val="24"/>
             </w:rPr>
           </w:pPr>
           <w:r>
@@ -803,95 +801,68 @@
             </w:rPr>
             <w:fldChar w:fldCharType="separate"/>
           </w:r>
-          <w:hyperlink w:anchor="_Toc93830088" w:history="1">
+          <w:hyperlink w:anchor="_Toc93830136" w:history="1">
             <w:r>
               <w:rPr>
                 <w:rStyle w:val="Hyperlink"/>
-                <w:rFonts w:ascii="Times New Roman" w:hAnsi="Times New Roman"/>
                 <w:noProof/>
-                <w:sz w:val="24"/>
-                <w:szCs w:val="24"/>
               </w:rPr>
               <w:t xml:space="preserve">BAB I. ALGORITMA </w:t>
             </w:r>
             <w:r>
               <w:rPr>
                 <w:rStyle w:val="Hyperlink"/>
-                <w:rFonts w:ascii="Times New Roman" w:hAnsi="Times New Roman"/>
                 <w:i/>
                 <w:iCs/>
                 <w:noProof/>
-                <w:sz w:val="24"/>
-                <w:szCs w:val="24"/>
               </w:rPr>
               <w:t>BRUTE FORCE</w:t>
             </w:r>
             <w:r>
               <w:rPr>
-                <w:rFonts w:ascii="Times New Roman" w:hAnsi="Times New Roman"/>
                 <w:noProof/>
                 <w:webHidden/>
-                <w:sz w:val="24"/>
-                <w:szCs w:val="24"/>
               </w:rPr>
               <w:tab/>
             </w:r>
             <w:r>
               <w:rPr>
-                <w:rFonts w:ascii="Times New Roman" w:hAnsi="Times New Roman"/>
                 <w:noProof/>
                 <w:webHidden/>
-                <w:sz w:val="24"/>
-                <w:szCs w:val="24"/>
               </w:rPr>
               <w:fldChar w:fldCharType="begin"/>
             </w:r>
             <w:r>
               <w:rPr>
-                <w:rFonts w:ascii="Times New Roman" w:hAnsi="Times New Roman"/>
                 <w:noProof/>
                 <w:webHidden/>
-                <w:sz w:val="24"/>
-                <w:szCs w:val="24"/>
               </w:rPr>
-              <w:instrText xml:space="preserve"> PAGEREF _Toc93830088 \h </w:instrText>
+              <w:instrText xml:space="preserve"> PAGEREF _Toc93830136 \h </w:instrText>
             </w:r>
             <w:r>
               <w:rPr>
-                <w:rFonts w:ascii="Times New Roman" w:hAnsi="Times New Roman"/>
                 <w:noProof/>
                 <w:webHidden/>
-                <w:sz w:val="24"/>
-                <w:szCs w:val="24"/>
               </w:rPr>
             </w:r>
             <w:r>
               <w:rPr>
-                <w:rFonts w:ascii="Times New Roman" w:hAnsi="Times New Roman"/>
                 <w:noProof/>
                 <w:webHidden/>
-                <w:sz w:val="24"/>
-                <w:szCs w:val="24"/>
               </w:rPr>
               <w:fldChar w:fldCharType="separate"/>
             </w:r>
             <w:r>
               <w:rPr>
-                <w:rFonts w:ascii="Times New Roman" w:hAnsi="Times New Roman"/>
                 <w:noProof/>
                 <w:webHidden/>
-                <w:sz w:val="24"/>
-                <w:szCs w:val="24"/>
               </w:rPr>
               <w:t>3</w:t>
             </w:r>
             <w:r>
               <w:rPr>
-                <w:rFonts w:ascii="Times New Roman" w:hAnsi="Times New Roman"/>
                 <w:noProof/>
                 <w:webHidden/>
-                <w:sz w:val="24"/>
-                <w:szCs w:val="24"/>
               </w:rPr>
               <w:fldChar w:fldCharType="end"/>
             </w:r>
@@ -904,111 +875,79 @@
               <w:tab w:val="right" w:leader="dot" w:pos="9016"/>
             </w:tabs>
             <w:rPr>
-              <w:rFonts w:ascii="Times New Roman" w:hAnsi="Times New Roman"/>
+              <w:rFonts w:cstheme="minorBidi"/>
               <w:noProof/>
-              <w:sz w:val="24"/>
-              <w:szCs w:val="24"/>
             </w:rPr>
           </w:pPr>
-          <w:hyperlink w:anchor="_Toc93830089" w:history="1">
+          <w:hyperlink w:anchor="_Toc93830137" w:history="1">
             <w:r>
               <w:rPr>
                 <w:rStyle w:val="Hyperlink"/>
-                <w:rFonts w:ascii="Times New Roman" w:hAnsi="Times New Roman"/>
                 <w:noProof/>
-                <w:sz w:val="24"/>
-                <w:szCs w:val="24"/>
               </w:rPr>
               <w:t xml:space="preserve">BAB II. </w:t>
             </w:r>
             <w:r>
               <w:rPr>
                 <w:rStyle w:val="Hyperlink"/>
-                <w:rFonts w:ascii="Times New Roman" w:hAnsi="Times New Roman"/>
                 <w:i/>
                 <w:iCs/>
                 <w:noProof/>
-                <w:sz w:val="24"/>
-                <w:szCs w:val="24"/>
               </w:rPr>
               <w:t>SOURCE PROGRAM</w:t>
             </w:r>
             <w:r>
               <w:rPr>
                 <w:rStyle w:val="Hyperlink"/>
-                <w:rFonts w:ascii="Times New Roman" w:hAnsi="Times New Roman"/>
                 <w:noProof/>
-                <w:sz w:val="24"/>
-                <w:szCs w:val="24"/>
               </w:rPr>
               <w:t xml:space="preserve"> DALAM BAHASA JAVA</w:t>
             </w:r>
             <w:r>
               <w:rPr>
-                <w:rFonts w:ascii="Times New Roman" w:hAnsi="Times New Roman"/>
                 <w:noProof/>
                 <w:webHidden/>
-                <w:sz w:val="24"/>
-                <w:szCs w:val="24"/>
               </w:rPr>
               <w:tab/>
             </w:r>
             <w:r>
               <w:rPr>
-                <w:rFonts w:ascii="Times New Roman" w:hAnsi="Times New Roman"/>
                 <w:noProof/>
                 <w:webHidden/>
-                <w:sz w:val="24"/>
-                <w:szCs w:val="24"/>
               </w:rPr>
               <w:fldChar w:fldCharType="begin"/>
             </w:r>
             <w:r>
               <w:rPr>
-                <w:rFonts w:ascii="Times New Roman" w:hAnsi="Times New Roman"/>
                 <w:noProof/>
                 <w:webHidden/>
-                <w:sz w:val="24"/>
-                <w:szCs w:val="24"/>
               </w:rPr>
-              <w:instrText xml:space="preserve"> PAGEREF _Toc93830089 \h </w:instrText>
+              <w:instrText xml:space="preserve"> PAGEREF _Toc93830137 \h </w:instrText>
             </w:r>
             <w:r>
               <w:rPr>
-                <w:rFonts w:ascii="Times New Roman" w:hAnsi="Times New Roman"/>
                 <w:noProof/>
                 <w:webHidden/>
-                <w:sz w:val="24"/>
-                <w:szCs w:val="24"/>
               </w:rPr>
             </w:r>
             <w:r>
               <w:rPr>
-                <w:rFonts w:ascii="Times New Roman" w:hAnsi="Times New Roman"/>
                 <w:noProof/>
                 <w:webHidden/>
-                <w:sz w:val="24"/>
-                <w:szCs w:val="24"/>
               </w:rPr>
               <w:fldChar w:fldCharType="separate"/>
             </w:r>
             <w:r>
               <w:rPr>
-                <w:rFonts w:ascii="Times New Roman" w:hAnsi="Times New Roman"/>
                 <w:noProof/>
                 <w:webHidden/>
-                <w:sz w:val="24"/>
-                <w:szCs w:val="24"/>
               </w:rPr>
               <w:t>4</w:t>
             </w:r>
             <w:r>
               <w:rPr>
-                <w:rFonts w:ascii="Times New Roman" w:hAnsi="Times New Roman"/>
                 <w:noProof/>
                 <w:webHidden/>
-                <w:sz w:val="24"/>
-                <w:szCs w:val="24"/>
               </w:rPr>
               <w:fldChar w:fldCharType="end"/>
             </w:r>
@@ -1021,89 +960,63 @@
               <w:tab w:val="right" w:leader="dot" w:pos="9016"/>
             </w:tabs>
             <w:rPr>
-              <w:rFonts w:ascii="Times New Roman" w:hAnsi="Times New Roman"/>
+              <w:rFonts w:cstheme="minorBidi"/>
               <w:noProof/>
-              <w:sz w:val="24"/>
-              <w:szCs w:val="24"/>
             </w:rPr>
           </w:pPr>
-          <w:hyperlink w:anchor="_Toc93830090" w:history="1">
+          <w:hyperlink w:anchor="_Toc93830138" w:history="1">
             <w:r>
               <w:rPr>
                 <w:rStyle w:val="Hyperlink"/>
-                <w:rFonts w:ascii="Times New Roman" w:hAnsi="Times New Roman"/>
                 <w:noProof/>
-                <w:sz w:val="24"/>
-                <w:szCs w:val="24"/>
               </w:rPr>
               <w:t>2.1 CharObj,java</w:t>
             </w:r>
             <w:r>
               <w:rPr>
-                <w:rFonts w:ascii="Times New Roman" w:hAnsi="Times New Roman"/>
                 <w:noProof/>
                 <w:webHidden/>
-                <w:sz w:val="24"/>
-                <w:szCs w:val="24"/>
               </w:rPr>
               <w:tab/>
             </w:r>
             <w:r>
               <w:rPr>
-                <w:rFonts w:ascii="Times New Roman" w:hAnsi="Times New Roman"/>
                 <w:noProof/>
                 <w:webHidden/>
-                <w:sz w:val="24"/>
-                <w:szCs w:val="24"/>
               </w:rPr>
               <w:fldChar w:fldCharType="begin"/>
             </w:r>
             <w:r>
               <w:rPr>
-                <w:rFonts w:ascii="Times New Roman" w:hAnsi="Times New Roman"/>
                 <w:noProof/>
                 <w:webHidden/>
-                <w:sz w:val="24"/>
-                <w:szCs w:val="24"/>
               </w:rPr>
-              <w:instrText xml:space="preserve"> PAGEREF _Toc93830090 \h </w:instrText>
+              <w:instrText xml:space="preserve"> PAGEREF _Toc93830138 \h </w:instrText>
             </w:r>
             <w:r>
               <w:rPr>
-                <w:rFonts w:ascii="Times New Roman" w:hAnsi="Times New Roman"/>
                 <w:noProof/>
                 <w:webHidden/>
-                <w:sz w:val="24"/>
-                <w:szCs w:val="24"/>
               </w:rPr>
             </w:r>
             <w:r>
               <w:rPr>
-                <w:rFonts w:ascii="Times New Roman" w:hAnsi="Times New Roman"/>
                 <w:noProof/>
                 <w:webHidden/>
-                <w:sz w:val="24"/>
-                <w:szCs w:val="24"/>
               </w:rPr>
               <w:fldChar w:fldCharType="separate"/>
             </w:r>
             <w:r>
               <w:rPr>
-                <w:rFonts w:ascii="Times New Roman" w:hAnsi="Times New Roman"/>
                 <w:noProof/>
                 <w:webHidden/>
-                <w:sz w:val="24"/>
-                <w:szCs w:val="24"/>
               </w:rPr>
               <w:t>4</w:t>
             </w:r>
             <w:r>
               <w:rPr>
-                <w:rFonts w:ascii="Times New Roman" w:hAnsi="Times New Roman"/>
                 <w:noProof/>
                 <w:webHidden/>
-                <w:sz w:val="24"/>
-                <w:szCs w:val="24"/>
               </w:rPr>
               <w:fldChar w:fldCharType="end"/>
             </w:r>
@@ -1116,89 +1029,63 @@
               <w:tab w:val="right" w:leader="dot" w:pos="9016"/>
             </w:tabs>
             <w:rPr>
-              <w:rFonts w:ascii="Times New Roman" w:hAnsi="Times New Roman"/>
+              <w:rFonts w:cstheme="minorBidi"/>
               <w:noProof/>
-              <w:sz w:val="24"/>
-              <w:szCs w:val="24"/>
             </w:rPr>
           </w:pPr>
-          <w:hyperlink w:anchor="_Toc93830091" w:history="1">
+          <w:hyperlink w:anchor="_Toc93830139" w:history="1">
             <w:r>
               <w:rPr>
                 <w:rStyle w:val="Hyperlink"/>
-                <w:rFonts w:ascii="Times New Roman" w:hAnsi="Times New Roman"/>
                 <w:noProof/>
-                <w:sz w:val="24"/>
-                <w:szCs w:val="24"/>
               </w:rPr>
               <w:t>2.2 Exec.java</w:t>
             </w:r>
             <w:r>
               <w:rPr>
-                <w:rFonts w:ascii="Times New Roman" w:hAnsi="Times New Roman"/>
                 <w:noProof/>
                 <w:webHidden/>
-                <w:sz w:val="24"/>
-                <w:szCs w:val="24"/>
               </w:rPr>
               <w:tab/>
             </w:r>
             <w:r>
               <w:rPr>
-                <w:rFonts w:ascii="Times New Roman" w:hAnsi="Times New Roman"/>
                 <w:noProof/>
                 <w:webHidden/>
-                <w:sz w:val="24"/>
-                <w:szCs w:val="24"/>
               </w:rPr>
               <w:fldChar w:fldCharType="begin"/>
             </w:r>
             <w:r>
               <w:rPr>
-                <w:rFonts w:ascii="Times New Roman" w:hAnsi="Times New Roman"/>
                 <w:noProof/>
                 <w:webHidden/>
-                <w:sz w:val="24"/>
-                <w:szCs w:val="24"/>
               </w:rPr>
-              <w:instrText xml:space="preserve"> PAGEREF _Toc93830091 \h </w:instrText>
+              <w:instrText xml:space="preserve"> PAGEREF _Toc93830139 \h </w:instrText>
             </w:r>
             <w:r>
               <w:rPr>
-                <w:rFonts w:ascii="Times New Roman" w:hAnsi="Times New Roman"/>
                 <w:noProof/>
                 <w:webHidden/>
-                <w:sz w:val="24"/>
-                <w:szCs w:val="24"/>
               </w:rPr>
             </w:r>
             <w:r>
               <w:rPr>
-                <w:rFonts w:ascii="Times New Roman" w:hAnsi="Times New Roman"/>
                 <w:noProof/>
                 <w:webHidden/>
-                <w:sz w:val="24"/>
-                <w:szCs w:val="24"/>
               </w:rPr>
               <w:fldChar w:fldCharType="separate"/>
             </w:r>
             <w:r>
               <w:rPr>
-                <w:rFonts w:ascii="Times New Roman" w:hAnsi="Times New Roman"/>
                 <w:noProof/>
                 <w:webHidden/>
-                <w:sz w:val="24"/>
-                <w:szCs w:val="24"/>
               </w:rPr>
               <w:t>5</w:t>
             </w:r>
             <w:r>
               <w:rPr>
-                <w:rFonts w:ascii="Times New Roman" w:hAnsi="Times New Roman"/>
                 <w:noProof/>
                 <w:webHidden/>
-                <w:sz w:val="24"/>
-                <w:szCs w:val="24"/>
               </w:rPr>
               <w:fldChar w:fldCharType="end"/>
             </w:r>
@@ -1211,89 +1098,63 @@
               <w:tab w:val="right" w:leader="dot" w:pos="9016"/>
             </w:tabs>
             <w:rPr>
-              <w:rFonts w:ascii="Times New Roman" w:hAnsi="Times New Roman"/>
+              <w:rFonts w:cstheme="minorBidi"/>
               <w:noProof/>
-              <w:sz w:val="24"/>
-              <w:szCs w:val="24"/>
             </w:rPr>
           </w:pPr>
-          <w:hyperlink w:anchor="_Toc93830092" w:history="1">
+          <w:hyperlink w:anchor="_Toc93830140" w:history="1">
             <w:r>
               <w:rPr>
                 <w:rStyle w:val="Hyperlink"/>
-                <w:rFonts w:ascii="Times New Roman" w:hAnsi="Times New Roman"/>
                 <w:noProof/>
-                <w:sz w:val="24"/>
-                <w:szCs w:val="24"/>
               </w:rPr>
               <w:t>2.3 MainProgram.java</w:t>
             </w:r>
             <w:r>
               <w:rPr>
-                <w:rFonts w:ascii="Times New Roman" w:hAnsi="Times New Roman"/>
                 <w:noProof/>
                 <w:webHidden/>
-                <w:sz w:val="24"/>
-                <w:szCs w:val="24"/>
               </w:rPr>
               <w:tab/>
             </w:r>
             <w:r>
               <w:rPr>
-                <w:rFonts w:ascii="Times New Roman" w:hAnsi="Times New Roman"/>
                 <w:noProof/>
                 <w:webHidden/>
-                <w:sz w:val="24"/>
-                <w:szCs w:val="24"/>
               </w:rPr>
               <w:fldChar w:fldCharType="begin"/>
             </w:r>
             <w:r>
               <w:rPr>
-                <w:rFonts w:ascii="Times New Roman" w:hAnsi="Times New Roman"/>
                 <w:noProof/>
                 <w:webHidden/>
-                <w:sz w:val="24"/>
-                <w:szCs w:val="24"/>
               </w:rPr>
-              <w:instrText xml:space="preserve"> PAGEREF _Toc93830092 \h </w:instrText>
+              <w:instrText xml:space="preserve"> PAGEREF _Toc93830140 \h </w:instrText>
             </w:r>
             <w:r>
               <w:rPr>
-                <w:rFonts w:ascii="Times New Roman" w:hAnsi="Times New Roman"/>
                 <w:noProof/>
                 <w:webHidden/>
-                <w:sz w:val="24"/>
-                <w:szCs w:val="24"/>
               </w:rPr>
             </w:r>
             <w:r>
               <w:rPr>
-                <w:rFonts w:ascii="Times New Roman" w:hAnsi="Times New Roman"/>
                 <w:noProof/>
                 <w:webHidden/>
-                <w:sz w:val="24"/>
-                <w:szCs w:val="24"/>
               </w:rPr>
               <w:fldChar w:fldCharType="separate"/>
             </w:r>
             <w:r>
               <w:rPr>
-                <w:rFonts w:ascii="Times New Roman" w:hAnsi="Times New Roman"/>
                 <w:noProof/>
                 <w:webHidden/>
-                <w:sz w:val="24"/>
-                <w:szCs w:val="24"/>
               </w:rPr>
               <w:t>5</w:t>
             </w:r>
             <w:r>
               <w:rPr>
-                <w:rFonts w:ascii="Times New Roman" w:hAnsi="Times New Roman"/>
                 <w:noProof/>
                 <w:webHidden/>
-                <w:sz w:val="24"/>
-                <w:szCs w:val="24"/>
               </w:rPr>
               <w:fldChar w:fldCharType="end"/>
             </w:r>
@@ -1306,89 +1167,63 @@
               <w:tab w:val="right" w:leader="dot" w:pos="9016"/>
             </w:tabs>
             <w:rPr>
-              <w:rFonts w:ascii="Times New Roman" w:hAnsi="Times New Roman"/>
+              <w:rFonts w:cstheme="minorBidi"/>
               <w:noProof/>
-              <w:sz w:val="24"/>
-              <w:szCs w:val="24"/>
             </w:rPr>
           </w:pPr>
-          <w:hyperlink w:anchor="_Toc93830093" w:history="1">
+          <w:hyperlink w:anchor="_Toc93830141" w:history="1">
             <w:r>
               <w:rPr>
                 <w:rStyle w:val="Hyperlink"/>
-                <w:rFonts w:ascii="Times New Roman" w:hAnsi="Times New Roman"/>
                 <w:noProof/>
-                <w:sz w:val="24"/>
-                <w:szCs w:val="24"/>
               </w:rPr>
               <w:t>2.4 Matcher.java</w:t>
             </w:r>
             <w:r>
               <w:rPr>
-                <w:rFonts w:ascii="Times New Roman" w:hAnsi="Times New Roman"/>
                 <w:noProof/>
                 <w:webHidden/>
-                <w:sz w:val="24"/>
-                <w:szCs w:val="24"/>
               </w:rPr>
               <w:tab/>
             </w:r>
             <w:r>
               <w:rPr>
-                <w:rFonts w:ascii="Times New Roman" w:hAnsi="Times New Roman"/>
                 <w:noProof/>
                 <w:webHidden/>
-                <w:sz w:val="24"/>
-                <w:szCs w:val="24"/>
               </w:rPr>
               <w:fldChar w:fldCharType="begin"/>
             </w:r>
             <w:r>
               <w:rPr>
-                <w:rFonts w:ascii="Times New Roman" w:hAnsi="Times New Roman"/>
                 <w:noProof/>
                 <w:webHidden/>
-                <w:sz w:val="24"/>
-                <w:szCs w:val="24"/>
               </w:rPr>
-              <w:instrText xml:space="preserve"> PAGEREF _Toc93830093 \h </w:instrText>
+              <w:instrText xml:space="preserve"> PAGEREF _Toc93830141 \h </w:instrText>
             </w:r>
             <w:r>
               <w:rPr>
-                <w:rFonts w:ascii="Times New Roman" w:hAnsi="Times New Roman"/>
                 <w:noProof/>
                 <w:webHidden/>
-                <w:sz w:val="24"/>
-                <w:szCs w:val="24"/>
               </w:rPr>
             </w:r>
             <w:r>
               <w:rPr>
-                <w:rFonts w:ascii="Times New Roman" w:hAnsi="Times New Roman"/>
                 <w:noProof/>
                 <w:webHidden/>
-                <w:sz w:val="24"/>
-                <w:szCs w:val="24"/>
               </w:rPr>
               <w:fldChar w:fldCharType="separate"/>
             </w:r>
             <w:r>
               <w:rPr>
-                <w:rFonts w:ascii="Times New Roman" w:hAnsi="Times New Roman"/>
                 <w:noProof/>
                 <w:webHidden/>
-                <w:sz w:val="24"/>
-                <w:szCs w:val="24"/>
               </w:rPr>
               <w:t>5</w:t>
             </w:r>
             <w:r>
               <w:rPr>
-                <w:rFonts w:ascii="Times New Roman" w:hAnsi="Times New Roman"/>
                 <w:noProof/>
                 <w:webHidden/>
-                <w:sz w:val="24"/>
-                <w:szCs w:val="24"/>
               </w:rPr>
               <w:fldChar w:fldCharType="end"/>
             </w:r>
@@ -1401,89 +1236,63 @@
               <w:tab w:val="right" w:leader="dot" w:pos="9016"/>
             </w:tabs>
             <w:rPr>
-              <w:rFonts w:ascii="Times New Roman" w:hAnsi="Times New Roman"/>
+              <w:rFonts w:cstheme="minorBidi"/>
               <w:noProof/>
-              <w:sz w:val="24"/>
-              <w:szCs w:val="24"/>
             </w:rPr>
           </w:pPr>
-          <w:hyperlink w:anchor="_Toc93830094" w:history="1">
+          <w:hyperlink w:anchor="_Toc93830142" w:history="1">
             <w:r>
               <w:rPr>
                 <w:rStyle w:val="Hyperlink"/>
-                <w:rFonts w:ascii="Times New Roman" w:hAnsi="Times New Roman"/>
                 <w:noProof/>
-                <w:sz w:val="24"/>
-                <w:szCs w:val="24"/>
               </w:rPr>
               <w:t>2.5 Matrix.java</w:t>
             </w:r>
             <w:r>
               <w:rPr>
-                <w:rFonts w:ascii="Times New Roman" w:hAnsi="Times New Roman"/>
                 <w:noProof/>
                 <w:webHidden/>
-                <w:sz w:val="24"/>
-                <w:szCs w:val="24"/>
               </w:rPr>
               <w:tab/>
             </w:r>
             <w:r>
               <w:rPr>
-                <w:rFonts w:ascii="Times New Roman" w:hAnsi="Times New Roman"/>
                 <w:noProof/>
                 <w:webHidden/>
-                <w:sz w:val="24"/>
-                <w:szCs w:val="24"/>
               </w:rPr>
               <w:fldChar w:fldCharType="begin"/>
             </w:r>
             <w:r>
               <w:rPr>
-                <w:rFonts w:ascii="Times New Roman" w:hAnsi="Times New Roman"/>
                 <w:noProof/>
                 <w:webHidden/>
-                <w:sz w:val="24"/>
-                <w:szCs w:val="24"/>
               </w:rPr>
-              <w:instrText xml:space="preserve"> PAGEREF _Toc93830094 \h </w:instrText>
+              <w:instrText xml:space="preserve"> PAGEREF _Toc93830142 \h </w:instrText>
             </w:r>
             <w:r>
               <w:rPr>
-                <w:rFonts w:ascii="Times New Roman" w:hAnsi="Times New Roman"/>
                 <w:noProof/>
                 <w:webHidden/>
-                <w:sz w:val="24"/>
-                <w:szCs w:val="24"/>
               </w:rPr>
             </w:r>
             <w:r>
               <w:rPr>
-                <w:rFonts w:ascii="Times New Roman" w:hAnsi="Times New Roman"/>
                 <w:noProof/>
                 <w:webHidden/>
-                <w:sz w:val="24"/>
-                <w:szCs w:val="24"/>
               </w:rPr>
               <w:fldChar w:fldCharType="separate"/>
             </w:r>
             <w:r>
               <w:rPr>
-                <w:rFonts w:ascii="Times New Roman" w:hAnsi="Times New Roman"/>
                 <w:noProof/>
                 <w:webHidden/>
-                <w:sz w:val="24"/>
-                <w:szCs w:val="24"/>
               </w:rPr>
               <w:t>6</w:t>
             </w:r>
             <w:r>
               <w:rPr>
-                <w:rFonts w:ascii="Times New Roman" w:hAnsi="Times New Roman"/>
                 <w:noProof/>
                 <w:webHidden/>
-                <w:sz w:val="24"/>
-                <w:szCs w:val="24"/>
               </w:rPr>
               <w:fldChar w:fldCharType="end"/>
             </w:r>
@@ -1496,89 +1305,63 @@
               <w:tab w:val="right" w:leader="dot" w:pos="9016"/>
             </w:tabs>
             <w:rPr>
-              <w:rFonts w:ascii="Times New Roman" w:hAnsi="Times New Roman"/>
+              <w:rFonts w:cstheme="minorBidi"/>
               <w:noProof/>
-              <w:sz w:val="24"/>
-              <w:szCs w:val="24"/>
             </w:rPr>
           </w:pPr>
-          <w:hyperlink w:anchor="_Toc93830095" w:history="1">
+          <w:hyperlink w:anchor="_Toc93830143" w:history="1">
             <w:r>
               <w:rPr>
                 <w:rStyle w:val="Hyperlink"/>
-                <w:rFonts w:ascii="Times New Roman" w:hAnsi="Times New Roman"/>
                 <w:noProof/>
-                <w:sz w:val="24"/>
-                <w:szCs w:val="24"/>
               </w:rPr>
               <w:t>2.6 SearchWord.java</w:t>
             </w:r>
             <w:r>
               <w:rPr>
-                <w:rFonts w:ascii="Times New Roman" w:hAnsi="Times New Roman"/>
                 <w:noProof/>
                 <w:webHidden/>
-                <w:sz w:val="24"/>
-                <w:szCs w:val="24"/>
               </w:rPr>
               <w:tab/>
             </w:r>
             <w:r>
               <w:rPr>
-                <w:rFonts w:ascii="Times New Roman" w:hAnsi="Times New Roman"/>
                 <w:noProof/>
                 <w:webHidden/>
-                <w:sz w:val="24"/>
-                <w:szCs w:val="24"/>
               </w:rPr>
               <w:fldChar w:fldCharType="begin"/>
             </w:r>
             <w:r>
               <w:rPr>
-                <w:rFonts w:ascii="Times New Roman" w:hAnsi="Times New Roman"/>
                 <w:noProof/>
                 <w:webHidden/>
-                <w:sz w:val="24"/>
-                <w:szCs w:val="24"/>
               </w:rPr>
-              <w:instrText xml:space="preserve"> PAGEREF _Toc93830095 \h </w:instrText>
+              <w:instrText xml:space="preserve"> PAGEREF _Toc93830143 \h </w:instrText>
             </w:r>
             <w:r>
               <w:rPr>
-                <w:rFonts w:ascii="Times New Roman" w:hAnsi="Times New Roman"/>
                 <w:noProof/>
                 <w:webHidden/>
-                <w:sz w:val="24"/>
-                <w:szCs w:val="24"/>
               </w:rPr>
             </w:r>
             <w:r>
               <w:rPr>
-                <w:rFonts w:ascii="Times New Roman" w:hAnsi="Times New Roman"/>
                 <w:noProof/>
                 <w:webHidden/>
-                <w:sz w:val="24"/>
-                <w:szCs w:val="24"/>
               </w:rPr>
               <w:fldChar w:fldCharType="separate"/>
             </w:r>
             <w:r>
               <w:rPr>
-                <w:rFonts w:ascii="Times New Roman" w:hAnsi="Times New Roman"/>
                 <w:noProof/>
                 <w:webHidden/>
-                <w:sz w:val="24"/>
-                <w:szCs w:val="24"/>
               </w:rPr>
               <w:t>6</w:t>
             </w:r>
             <w:r>
               <w:rPr>
-                <w:rFonts w:ascii="Times New Roman" w:hAnsi="Times New Roman"/>
                 <w:noProof/>
                 <w:webHidden/>
-                <w:sz w:val="24"/>
-                <w:szCs w:val="24"/>
               </w:rPr>
               <w:fldChar w:fldCharType="end"/>
             </w:r>
@@ -1819,7 +1602,7 @@
         <w:pStyle w:val="Heading1"/>
         <w:jc w:val="left"/>
       </w:pPr>
-      <w:bookmarkStart w:id="0" w:name="_Toc93830088"/>
+      <w:bookmarkStart w:id="0" w:name="_Toc93830136"/>
       <w:r>
         <w:lastRenderedPageBreak/>
         <w:t xml:space="preserve">BAB I. ALGORITMA </w:t>
@@ -8407,7 +8190,7 @@
         <w:pStyle w:val="Heading1"/>
         <w:jc w:val="left"/>
       </w:pPr>
-      <w:bookmarkStart w:id="1" w:name="_Toc93830089"/>
+      <w:bookmarkStart w:id="1" w:name="_Toc93830137"/>
       <w:r>
         <w:t xml:space="preserve">BAB II. </w:t>
       </w:r>
@@ -8868,7 +8651,7 @@
         <w:pStyle w:val="Heading2"/>
         <w:spacing w:line="360" w:lineRule="auto"/>
       </w:pPr>
-      <w:bookmarkStart w:id="2" w:name="_Toc93830090"/>
+      <w:bookmarkStart w:id="2" w:name="_Toc93830138"/>
       <w:r>
         <w:t xml:space="preserve">2.1 </w:t>
       </w:r>
@@ -10296,7 +10079,7 @@
         <w:pStyle w:val="Heading2"/>
         <w:spacing w:line="360" w:lineRule="auto"/>
       </w:pPr>
-      <w:bookmarkStart w:id="3" w:name="_Toc93830091"/>
+      <w:bookmarkStart w:id="3" w:name="_Toc93830139"/>
       <w:r>
         <w:lastRenderedPageBreak/>
         <w:t>2.2 Exec.java</w:t>
@@ -11437,7 +11220,7 @@
       <w:pPr>
         <w:pStyle w:val="Heading2"/>
       </w:pPr>
-      <w:bookmarkStart w:id="4" w:name="_Toc93830092"/>
+      <w:bookmarkStart w:id="4" w:name="_Toc93830140"/>
       <w:r>
         <w:t>2.3 MainProgram.java</w:t>
       </w:r>
@@ -11841,7 +11624,7 @@
       <w:pPr>
         <w:pStyle w:val="Heading2"/>
       </w:pPr>
-      <w:bookmarkStart w:id="5" w:name="_Toc93830093"/>
+      <w:bookmarkStart w:id="5" w:name="_Toc93830141"/>
       <w:r>
         <w:t>2.4 Matcher.java</w:t>
       </w:r>
@@ -15934,7 +15717,7 @@
       <w:pPr>
         <w:pStyle w:val="Heading2"/>
       </w:pPr>
-      <w:bookmarkStart w:id="6" w:name="_Toc93830094"/>
+      <w:bookmarkStart w:id="6" w:name="_Toc93830142"/>
       <w:r>
         <w:t>2.5 Matrix.java</w:t>
       </w:r>
@@ -16696,7 +16479,7 @@
       <w:pPr>
         <w:pStyle w:val="Heading2"/>
       </w:pPr>
-      <w:bookmarkStart w:id="7" w:name="_Toc93830095"/>
+      <w:bookmarkStart w:id="7" w:name="_Toc93830143"/>
       <w:r>
         <w:t>2.6 SearchWord.java</w:t>
       </w:r>

</xml_diff>